<commit_message>
agrego la parte  final del codigo y  el informe
</commit_message>
<xml_diff>
--- a/esquematico/informe.docx
+++ b/esquematico/informe.docx
@@ -125,6 +125,7 @@
                                 <w:lang w:val="es-CO"/>
                               </w:rPr>
                             </w:pPr>
+                            <w:proofErr w:type="spellStart"/>
                             <w:r>
                               <w:rPr>
                                 <w:b/>
@@ -132,7 +133,17 @@
                                 <w:szCs w:val="22"/>
                                 <w:lang w:val="es-CO"/>
                               </w:rPr>
-                              <w:t xml:space="preserve">Erney </w:t>
+                              <w:t>Erney</w:t>
+                            </w:r>
+                            <w:proofErr w:type="spellEnd"/>
+                            <w:r>
+                              <w:rPr>
+                                <w:b/>
+                                <w:sz w:val="22"/>
+                                <w:szCs w:val="22"/>
+                                <w:lang w:val="es-CO"/>
+                              </w:rPr>
+                              <w:t xml:space="preserve"> </w:t>
                             </w:r>
                             <w:r>
                               <w:rPr>
@@ -152,6 +163,7 @@
                               </w:rPr>
                               <w:t xml:space="preserve">avid </w:t>
                             </w:r>
+                            <w:proofErr w:type="spellStart"/>
                             <w:r>
                               <w:rPr>
                                 <w:b/>
@@ -168,7 +180,17 @@
                                 <w:szCs w:val="22"/>
                                 <w:lang w:val="es-CO"/>
                               </w:rPr>
-                              <w:t xml:space="preserve">arcia Vergara y Richard Anderson </w:t>
+                              <w:t>arcia</w:t>
+                            </w:r>
+                            <w:proofErr w:type="spellEnd"/>
+                            <w:r>
+                              <w:rPr>
+                                <w:b/>
+                                <w:sz w:val="22"/>
+                                <w:szCs w:val="22"/>
+                                <w:lang w:val="es-CO"/>
+                              </w:rPr>
+                              <w:t xml:space="preserve"> Vergara y Richard Anderson </w:t>
                             </w:r>
                             <w:r>
                               <w:rPr>
@@ -463,6 +485,66 @@
         </w:rPr>
         <w:t xml:space="preserve">Resumen: </w:t>
       </w:r>
+      <w:r>
+        <w:rPr>
+          <w:i/>
+          <w:iCs/>
+          <w:lang w:val="es-ES"/>
+        </w:rPr>
+        <w:t xml:space="preserve">Este es un proyecto se diseña y construye un mini-sumo el cual funciona de manera autónoma y fue diseñado en 3D usando </w:t>
+      </w:r>
+      <w:proofErr w:type="spellStart"/>
+      <w:r>
+        <w:rPr>
+          <w:i/>
+          <w:iCs/>
+          <w:lang w:val="es-ES"/>
+        </w:rPr>
+        <w:t>freeCAD</w:t>
+      </w:r>
+      <w:proofErr w:type="spellEnd"/>
+      <w:r>
+        <w:rPr>
+          <w:i/>
+          <w:iCs/>
+          <w:lang w:val="es-ES"/>
+        </w:rPr>
+        <w:t xml:space="preserve"> y controlado por </w:t>
+      </w:r>
+      <w:proofErr w:type="gramStart"/>
+      <w:r>
+        <w:rPr>
+          <w:i/>
+          <w:iCs/>
+          <w:lang w:val="es-ES"/>
+        </w:rPr>
+        <w:t xml:space="preserve">un  </w:t>
+      </w:r>
+      <w:r>
+        <w:rPr>
+          <w:i/>
+          <w:iCs/>
+          <w:lang w:val="es-ES"/>
+        </w:rPr>
+        <w:t>STM</w:t>
+      </w:r>
+      <w:proofErr w:type="gramEnd"/>
+      <w:r>
+        <w:rPr>
+          <w:i/>
+          <w:iCs/>
+          <w:lang w:val="es-ES"/>
+        </w:rPr>
+        <w:t>32F103C8T6</w:t>
+      </w:r>
+      <w:r>
+        <w:rPr>
+          <w:i/>
+          <w:iCs/>
+          <w:lang w:val="es-ES"/>
+        </w:rPr>
+        <w:t xml:space="preserve"> usando máquinas de estado .</w:t>
+      </w:r>
     </w:p>
     <w:p>
       <w:pPr>
@@ -490,34 +572,93 @@
       <w:r>
         <w:t xml:space="preserve">Software: </w:t>
       </w:r>
+      <w:proofErr w:type="spellStart"/>
       <w:r>
         <w:rPr>
           <w:i w:val="0"/>
           <w:iCs w:val="0"/>
         </w:rPr>
-        <w:t>Atollic TrueSTUDIO for STM32</w:t>
-      </w:r>
+        <w:t>Atollic</w:t>
+      </w:r>
+      <w:proofErr w:type="spellEnd"/>
       <w:r>
         <w:rPr>
           <w:i w:val="0"/>
           <w:iCs w:val="0"/>
         </w:rPr>
-        <w:t xml:space="preserve">, Ubidots </w:t>
-      </w:r>
+        <w:t xml:space="preserve"> </w:t>
+      </w:r>
+      <w:proofErr w:type="spellStart"/>
       <w:r>
         <w:rPr>
           <w:i w:val="0"/>
           <w:iCs w:val="0"/>
         </w:rPr>
-        <w:t>y STM32 CubeMX</w:t>
-      </w:r>
+        <w:t>TrueSTUDIO</w:t>
+      </w:r>
+      <w:proofErr w:type="spellEnd"/>
       <w:r>
         <w:rPr>
           <w:i w:val="0"/>
           <w:iCs w:val="0"/>
         </w:rPr>
-        <w:t xml:space="preserve"> freeCAD</w:t>
-      </w:r>
+        <w:t xml:space="preserve"> for STM32</w:t>
+      </w:r>
+      <w:r>
+        <w:rPr>
+          <w:i w:val="0"/>
+          <w:iCs w:val="0"/>
+        </w:rPr>
+        <w:t xml:space="preserve">, </w:t>
+      </w:r>
+      <w:proofErr w:type="spellStart"/>
+      <w:r>
+        <w:rPr>
+          <w:i w:val="0"/>
+          <w:iCs w:val="0"/>
+        </w:rPr>
+        <w:t>Ubidots</w:t>
+      </w:r>
+      <w:proofErr w:type="spellEnd"/>
+      <w:r>
+        <w:rPr>
+          <w:i w:val="0"/>
+          <w:iCs w:val="0"/>
+        </w:rPr>
+        <w:t xml:space="preserve"> </w:t>
+      </w:r>
+      <w:r>
+        <w:rPr>
+          <w:i w:val="0"/>
+          <w:iCs w:val="0"/>
+        </w:rPr>
+        <w:t xml:space="preserve">y STM32 </w:t>
+      </w:r>
+      <w:proofErr w:type="spellStart"/>
+      <w:r>
+        <w:rPr>
+          <w:i w:val="0"/>
+          <w:iCs w:val="0"/>
+        </w:rPr>
+        <w:t>CubeMX</w:t>
+      </w:r>
+      <w:proofErr w:type="spellEnd"/>
+      <w:r>
+        <w:rPr>
+          <w:i w:val="0"/>
+          <w:iCs w:val="0"/>
+        </w:rPr>
+        <w:t xml:space="preserve"> </w:t>
+      </w:r>
+      <w:proofErr w:type="spellStart"/>
+      <w:r>
+        <w:rPr>
+          <w:i w:val="0"/>
+          <w:iCs w:val="0"/>
+        </w:rPr>
+        <w:t>freeCAD</w:t>
+      </w:r>
+      <w:proofErr w:type="spellEnd"/>
       <w:r>
         <w:rPr>
           <w:i w:val="0"/>
@@ -558,21 +699,23 @@
         </w:rPr>
         <w:t xml:space="preserve"> </w:t>
       </w:r>
+      <w:proofErr w:type="spellStart"/>
       <w:r>
         <w:rPr>
           <w:i w:val="0"/>
           <w:iCs w:val="0"/>
           <w:lang w:val="es-CO"/>
         </w:rPr>
-        <w:t xml:space="preserve">pill STM32F103C8, </w:t>
-      </w:r>
+        <w:t>pill</w:t>
+      </w:r>
+      <w:proofErr w:type="spellEnd"/>
       <w:r>
         <w:rPr>
           <w:i w:val="0"/>
           <w:iCs w:val="0"/>
           <w:lang w:val="es-CO"/>
         </w:rPr>
-        <w:t xml:space="preserve">2 </w:t>
+        <w:t xml:space="preserve"> STM32F103C8, </w:t>
       </w:r>
       <w:r>
         <w:rPr>
@@ -580,15 +723,16 @@
           <w:iCs w:val="0"/>
           <w:lang w:val="es-CO"/>
         </w:rPr>
-        <w:t>Motor</w:t>
-      </w:r>
+        <w:t xml:space="preserve">2 </w:t>
+      </w:r>
+      <w:proofErr w:type="spellStart"/>
       <w:r>
         <w:rPr>
           <w:i w:val="0"/>
           <w:iCs w:val="0"/>
           <w:lang w:val="es-CO"/>
         </w:rPr>
-        <w:t>reductores</w:t>
+        <w:t>Motor</w:t>
       </w:r>
       <w:r>
         <w:rPr>
@@ -596,15 +740,16 @@
           <w:iCs w:val="0"/>
           <w:lang w:val="es-CO"/>
         </w:rPr>
-        <w:t xml:space="preserve"> DC</w:t>
-      </w:r>
+        <w:t>reductores</w:t>
+      </w:r>
+      <w:proofErr w:type="spellEnd"/>
       <w:r>
         <w:rPr>
           <w:i w:val="0"/>
           <w:iCs w:val="0"/>
           <w:lang w:val="es-CO"/>
         </w:rPr>
-        <w:t xml:space="preserve"> de </w:t>
+        <w:t xml:space="preserve"> DC</w:t>
       </w:r>
       <w:r>
         <w:rPr>
@@ -612,7 +757,7 @@
           <w:iCs w:val="0"/>
           <w:lang w:val="es-CO"/>
         </w:rPr>
-        <w:t>6</w:t>
+        <w:t xml:space="preserve"> de </w:t>
       </w:r>
       <w:r>
         <w:rPr>
@@ -620,7 +765,7 @@
           <w:iCs w:val="0"/>
           <w:lang w:val="es-CO"/>
         </w:rPr>
-        <w:t>V</w:t>
+        <w:t>6</w:t>
       </w:r>
       <w:r>
         <w:rPr>
@@ -628,7 +773,7 @@
           <w:iCs w:val="0"/>
           <w:lang w:val="es-CO"/>
         </w:rPr>
-        <w:t xml:space="preserve">, </w:t>
+        <w:t>V</w:t>
       </w:r>
       <w:r>
         <w:rPr>
@@ -636,23 +781,7 @@
           <w:iCs w:val="0"/>
           <w:lang w:val="es-CO"/>
         </w:rPr>
-        <w:t>ESP8266</w:t>
-      </w:r>
-      <w:r>
-        <w:rPr>
-          <w:i w:val="0"/>
-          <w:iCs w:val="0"/>
-          <w:lang w:val="es-ES"/>
-        </w:rPr>
-        <w:t>,</w:t>
-      </w:r>
-      <w:r>
-        <w:rPr>
-          <w:i w:val="0"/>
-          <w:iCs w:val="0"/>
-          <w:lang w:val="es-ES"/>
-        </w:rPr>
-        <w:t xml:space="preserve"> </w:t>
+        <w:t xml:space="preserve">, </w:t>
       </w:r>
       <w:r>
         <w:rPr>
@@ -660,7 +789,23 @@
           <w:iCs w:val="0"/>
           <w:lang w:val="es-CO"/>
         </w:rPr>
-        <w:t>4 sensores infrarrojo, sensor Sharp, 74N04</w:t>
+        <w:t>ESP8266</w:t>
+      </w:r>
+      <w:r>
+        <w:rPr>
+          <w:i w:val="0"/>
+          <w:iCs w:val="0"/>
+          <w:lang w:val="es-ES"/>
+        </w:rPr>
+        <w:t>,</w:t>
+      </w:r>
+      <w:r>
+        <w:rPr>
+          <w:i w:val="0"/>
+          <w:iCs w:val="0"/>
+          <w:lang w:val="es-ES"/>
+        </w:rPr>
+        <w:t xml:space="preserve"> </w:t>
       </w:r>
       <w:r>
         <w:rPr>
@@ -668,7 +813,33 @@
           <w:iCs w:val="0"/>
           <w:lang w:val="es-CO"/>
         </w:rPr>
-        <w:t xml:space="preserve"> y modulo </w:t>
+        <w:t>4 sensores infrarrojo, sensor Sharp, 74N04</w:t>
+      </w:r>
+      <w:r>
+        <w:rPr>
+          <w:i w:val="0"/>
+          <w:iCs w:val="0"/>
+          <w:lang w:val="es-CO"/>
+        </w:rPr>
+        <w:t xml:space="preserve"> y </w:t>
+      </w:r>
+      <w:proofErr w:type="spellStart"/>
+      <w:r>
+        <w:rPr>
+          <w:i w:val="0"/>
+          <w:iCs w:val="0"/>
+          <w:lang w:val="es-CO"/>
+        </w:rPr>
+        <w:t>modulo</w:t>
+      </w:r>
+      <w:proofErr w:type="spellEnd"/>
+      <w:r>
+        <w:rPr>
+          <w:i w:val="0"/>
+          <w:iCs w:val="0"/>
+          <w:lang w:val="es-CO"/>
+        </w:rPr>
+        <w:t xml:space="preserve"> </w:t>
       </w:r>
       <w:r>
         <w:rPr>
@@ -699,7 +870,25 @@
           <w:iCs w:val="0"/>
           <w:lang w:val="es-ES"/>
         </w:rPr>
-        <w:t>Osciloscopio Tektronix TBS 1052B-EDU, Multímetro y fuente de poder.</w:t>
+        <w:t xml:space="preserve">Osciloscopio </w:t>
+      </w:r>
+      <w:proofErr w:type="spellStart"/>
+      <w:r>
+        <w:rPr>
+          <w:i w:val="0"/>
+          <w:iCs w:val="0"/>
+          <w:lang w:val="es-ES"/>
+        </w:rPr>
+        <w:t>Tektronix</w:t>
+      </w:r>
+      <w:proofErr w:type="spellEnd"/>
+      <w:r>
+        <w:rPr>
+          <w:i w:val="0"/>
+          <w:iCs w:val="0"/>
+          <w:lang w:val="es-ES"/>
+        </w:rPr>
+        <w:t xml:space="preserve"> TBS 1052B-EDU, Multímetro y fuente de poder.</w:t>
       </w:r>
     </w:p>
     <w:p>
@@ -726,7 +915,35 @@
         <w:rPr>
           <w:lang w:val="es-ES"/>
         </w:rPr>
-        <w:t>Inicialmente se hizo el diseño del chasis del sumobot usando el software FreeCAD en donde tiene un tamaño de largo de 98.29mm</w:t>
+        <w:t xml:space="preserve">Inicialmente se hizo el diseño del chasis del </w:t>
+      </w:r>
+      <w:proofErr w:type="spellStart"/>
+      <w:r>
+        <w:rPr>
+          <w:lang w:val="es-ES"/>
+        </w:rPr>
+        <w:t>sumobot</w:t>
+      </w:r>
+      <w:proofErr w:type="spellEnd"/>
+      <w:r>
+        <w:rPr>
+          <w:lang w:val="es-ES"/>
+        </w:rPr>
+        <w:t xml:space="preserve"> usando el software </w:t>
+      </w:r>
+      <w:proofErr w:type="spellStart"/>
+      <w:r>
+        <w:rPr>
+          <w:lang w:val="es-ES"/>
+        </w:rPr>
+        <w:t>FreeCAD</w:t>
+      </w:r>
+      <w:proofErr w:type="spellEnd"/>
+      <w:r>
+        <w:rPr>
+          <w:lang w:val="es-ES"/>
+        </w:rPr>
+        <w:t xml:space="preserve"> en donde tiene un tamaño de largo de 98.29mm</w:t>
       </w:r>
     </w:p>
     <w:p>
@@ -795,11 +1012,19 @@
           <w:lang w:val="es-ES"/>
         </w:rPr>
       </w:pPr>
-      <w:r>
-        <w:rPr>
-          <w:lang w:val="es-ES"/>
-        </w:rPr>
-        <w:t>Com una altura de 38.80mm</w:t>
+      <w:proofErr w:type="spellStart"/>
+      <w:r>
+        <w:rPr>
+          <w:lang w:val="es-ES"/>
+        </w:rPr>
+        <w:t>Com</w:t>
+      </w:r>
+      <w:proofErr w:type="spellEnd"/>
+      <w:r>
+        <w:rPr>
+          <w:lang w:val="es-ES"/>
+        </w:rPr>
+        <w:t xml:space="preserve"> una altura de 38.80mm</w:t>
       </w:r>
     </w:p>
     <w:p>
@@ -866,7 +1091,21 @@
         <w:rPr>
           <w:lang w:val="es-ES"/>
         </w:rPr>
-        <w:t>Con un ancho de  95,62mm</w:t>
+        <w:t xml:space="preserve">Con un ancho </w:t>
+      </w:r>
+      <w:proofErr w:type="gramStart"/>
+      <w:r>
+        <w:rPr>
+          <w:lang w:val="es-ES"/>
+        </w:rPr>
+        <w:t>de  95</w:t>
+      </w:r>
+      <w:proofErr w:type="gramEnd"/>
+      <w:r>
+        <w:rPr>
+          <w:lang w:val="es-ES"/>
+        </w:rPr>
+        <w:t>,62mm</w:t>
       </w:r>
     </w:p>
     <w:p>
@@ -1016,13 +1255,27 @@
         <w:rPr>
           <w:lang w:val="es-ES"/>
         </w:rPr>
-        <w:t>unas llantas</w:t>
-      </w:r>
-      <w:r>
-        <w:rPr>
-          <w:lang w:val="es-ES"/>
-        </w:rPr>
-        <w:t xml:space="preserve">  con un ancho de 23.01mm:</w:t>
+        <w:t xml:space="preserve">unas </w:t>
+      </w:r>
+      <w:proofErr w:type="gramStart"/>
+      <w:r>
+        <w:rPr>
+          <w:lang w:val="es-ES"/>
+        </w:rPr>
+        <w:t>llantas</w:t>
+      </w:r>
+      <w:r>
+        <w:rPr>
+          <w:lang w:val="es-ES"/>
+        </w:rPr>
+        <w:t xml:space="preserve">  con</w:t>
+      </w:r>
+      <w:proofErr w:type="gramEnd"/>
+      <w:r>
+        <w:rPr>
+          <w:lang w:val="es-ES"/>
+        </w:rPr>
+        <w:t xml:space="preserve"> un ancho de 23.01mm:</w:t>
       </w:r>
     </w:p>
     <w:p>
@@ -1095,7 +1348,21 @@
         <w:rPr>
           <w:lang w:val="es-ES"/>
         </w:rPr>
-        <w:t>Con un  Radio de 24.16mm :</w:t>
+        <w:t xml:space="preserve">Con </w:t>
+      </w:r>
+      <w:proofErr w:type="gramStart"/>
+      <w:r>
+        <w:rPr>
+          <w:lang w:val="es-ES"/>
+        </w:rPr>
+        <w:t>un  Radio</w:t>
+      </w:r>
+      <w:proofErr w:type="gramEnd"/>
+      <w:r>
+        <w:rPr>
+          <w:lang w:val="es-ES"/>
+        </w:rPr>
+        <w:t xml:space="preserve"> de 24.16mm :</w:t>
       </w:r>
     </w:p>
     <w:p>
@@ -1171,19 +1438,13 @@
         <w:rPr>
           <w:lang w:val="es-ES"/>
         </w:rPr>
-        <w:t xml:space="preserve">Para el control se usa un microcontrolador </w:t>
-      </w:r>
-      <w:r>
-        <w:rPr>
-          <w:lang w:val="es-ES"/>
-        </w:rPr>
-        <w:t xml:space="preserve"> </w:t>
-      </w:r>
-      <w:r>
-        <w:rPr>
-          <w:lang w:val="es-ES"/>
-        </w:rPr>
-        <w:t>STM</w:t>
+        <w:t xml:space="preserve">Para el control se usa un </w:t>
+      </w:r>
+      <w:r>
+        <w:rPr>
+          <w:lang w:val="es-ES"/>
+        </w:rPr>
+        <w:t>microcontrolador STM</w:t>
       </w:r>
       <w:r>
         <w:rPr>
@@ -1319,11 +1580,19 @@
         </w:rPr>
         <w:t xml:space="preserve">El sumo usa </w:t>
       </w:r>
-      <w:r>
-        <w:rPr>
-          <w:lang w:val="es-ES"/>
-        </w:rPr>
-        <w:t>motorreductores a</w:t>
+      <w:proofErr w:type="gramStart"/>
+      <w:r>
+        <w:rPr>
+          <w:lang w:val="es-ES"/>
+        </w:rPr>
+        <w:t>motor reductores</w:t>
+      </w:r>
+      <w:proofErr w:type="gramEnd"/>
+      <w:r>
+        <w:rPr>
+          <w:lang w:val="es-ES"/>
+        </w:rPr>
+        <w:t xml:space="preserve"> a</w:t>
       </w:r>
       <w:r>
         <w:rPr>
@@ -1415,7 +1684,21 @@
         <w:rPr>
           <w:lang w:val="es-ES"/>
         </w:rPr>
-        <w:t>Con un consumo de corriente de 360mA con una relación de engranajes de  60:1 con un arrastre de 0.5kg-cm</w:t>
+        <w:t xml:space="preserve">Con un consumo de corriente de 360mA con una relación de engranajes </w:t>
+      </w:r>
+      <w:proofErr w:type="gramStart"/>
+      <w:r>
+        <w:rPr>
+          <w:lang w:val="es-ES"/>
+        </w:rPr>
+        <w:t>de  60:1</w:t>
+      </w:r>
+      <w:proofErr w:type="gramEnd"/>
+      <w:r>
+        <w:rPr>
+          <w:lang w:val="es-ES"/>
+        </w:rPr>
+        <w:t xml:space="preserve"> con un arrastre de 0.5kg-cm</w:t>
       </w:r>
       <w:r>
         <w:rPr>
@@ -1542,13 +1825,19 @@
         <w:rPr>
           <w:lang w:val="es-ES"/>
         </w:rPr>
-        <w:t xml:space="preserve"> para detectar el final de la pista se usa un módulo infrarrojo de 4 canales </w:t>
-      </w:r>
-      <w:r>
-        <w:rPr>
-          <w:lang w:val="es-ES"/>
-        </w:rPr>
-        <w:t xml:space="preserve"> este trabaja a 3.3v con una distancia 1mm a 60cm que usa un lm339 para tener una salida digital.</w:t>
+        <w:t xml:space="preserve"> para detectar el final de la pista se usa un módulo infrarrojo de 4 </w:t>
+      </w:r>
+      <w:r>
+        <w:rPr>
+          <w:lang w:val="es-ES"/>
+        </w:rPr>
+        <w:t>canales este</w:t>
+      </w:r>
+      <w:r>
+        <w:rPr>
+          <w:lang w:val="es-ES"/>
+        </w:rPr>
+        <w:t xml:space="preserve"> trabaja a 3.3v con una distancia 1mm a 60cm que usa un lm339 para tener una salida digital.</w:t>
       </w:r>
     </w:p>
     <w:p>
@@ -1695,6 +1984,12 @@
         <w:rPr>
           <w:noProof/>
         </w:rPr>
+        <w:t xml:space="preserve"> </w:t>
+      </w:r>
+      <w:r>
+        <w:rPr>
+          <w:noProof/>
+        </w:rPr>
         <w:drawing>
           <wp:inline distT="0" distB="0" distL="0" distR="0" wp14:anchorId="208249EF" wp14:editId="6133615E">
             <wp:extent cx="2124075" cy="1815449"/>
@@ -1925,41 +2220,447 @@
           <w:lang w:val="es-ES"/>
         </w:rPr>
       </w:pPr>
-      <w:r>
-        <w:rPr>
-          <w:lang w:val="es-ES"/>
-        </w:rPr>
-        <w:t xml:space="preserve">El código maneja un proceso para los motores en donde se controla el pwm luego un proceso para cada </w:t>
-      </w:r>
-      <w:r>
-        <w:rPr>
-          <w:lang w:val="es-ES"/>
-        </w:rPr>
-        <w:t>sensor</w:t>
-      </w:r>
-      <w:r>
-        <w:rPr>
-          <w:lang w:val="es-ES"/>
-        </w:rPr>
-        <w:t xml:space="preserve"> de </w:t>
-      </w:r>
-      <w:r>
-        <w:rPr>
-          <w:lang w:val="es-ES"/>
-        </w:rPr>
-        <w:t>infrarrojo</w:t>
-      </w:r>
-      <w:r>
-        <w:rPr>
-          <w:lang w:val="es-ES"/>
-        </w:rPr>
-        <w:t xml:space="preserve"> que este proceso va a monitorear la salida de la pista </w:t>
-      </w:r>
-      <w:r>
-        <w:rPr>
-          <w:lang w:val="es-ES"/>
-        </w:rPr>
-        <w:t xml:space="preserve">luego un proceso para el botón que va a vigilar que el sumo no haga nada hasta que este botón sea pulsado y pasen 5 segundos luego hay un proceso LOC que elige hacia a donde ir dependiendo del estado de los infrarrojos que vigilan el piso y por ultimo esta SP que es el proceso que vigila la señal del sensor </w:t>
+    </w:p>
+    <w:p>
+      <w:pPr>
+        <w:rPr>
+          <w:lang w:val="es-ES"/>
+        </w:rPr>
+      </w:pPr>
+      <w:r>
+        <w:rPr>
+          <w:noProof/>
+        </w:rPr>
+        <w:drawing>
+          <wp:inline distT="0" distB="0" distL="0" distR="0" wp14:anchorId="370A071E" wp14:editId="73690217">
+            <wp:extent cx="3200400" cy="2526030"/>
+            <wp:effectExtent l="0" t="0" r="0" b="7620"/>
+            <wp:docPr id="2" name="Imagen 2"/>
+            <wp:cNvGraphicFramePr>
+              <a:graphicFrameLocks xmlns:a="http://schemas.openxmlformats.org/drawingml/2006/main" noChangeAspect="1"/>
+            </wp:cNvGraphicFramePr>
+            <a:graphic xmlns:a="http://schemas.openxmlformats.org/drawingml/2006/main">
+              <a:graphicData uri="http://schemas.openxmlformats.org/drawingml/2006/picture">
+                <pic:pic xmlns:pic="http://schemas.openxmlformats.org/drawingml/2006/picture">
+                  <pic:nvPicPr>
+                    <pic:cNvPr id="2" name="digrama.png"/>
+                    <pic:cNvPicPr/>
+                  </pic:nvPicPr>
+                  <pic:blipFill>
+                    <a:blip r:embed="rId23">
+                      <a:extLst>
+                        <a:ext uri="{28A0092B-C50C-407E-A947-70E740481C1C}">
+                          <a14:useLocalDpi xmlns:a14="http://schemas.microsoft.com/office/drawing/2010/main" val="0"/>
+                        </a:ext>
+                      </a:extLst>
+                    </a:blip>
+                    <a:stretch>
+                      <a:fillRect/>
+                    </a:stretch>
+                  </pic:blipFill>
+                  <pic:spPr>
+                    <a:xfrm>
+                      <a:off x="0" y="0"/>
+                      <a:ext cx="3200400" cy="2526030"/>
+                    </a:xfrm>
+                    <a:prstGeom prst="rect">
+                      <a:avLst/>
+                    </a:prstGeom>
+                  </pic:spPr>
+                </pic:pic>
+              </a:graphicData>
+            </a:graphic>
+          </wp:inline>
+        </w:drawing>
+      </w:r>
+    </w:p>
+    <w:p>
+      <w:pPr>
+        <w:rPr>
+          <w:lang w:val="es-ES"/>
+        </w:rPr>
+      </w:pPr>
+      <w:r>
+        <w:rPr>
+          <w:lang w:val="es-ES"/>
+        </w:rPr>
+        <w:t>El proceso infrarrojo es que proceso es el que vigila el estado de los sensores de piso los cuales tienen la función de vigilar que es sumo-</w:t>
+      </w:r>
+      <w:proofErr w:type="spellStart"/>
+      <w:r>
+        <w:rPr>
+          <w:lang w:val="es-ES"/>
+        </w:rPr>
+        <w:t>bot</w:t>
+      </w:r>
+      <w:proofErr w:type="spellEnd"/>
+      <w:r>
+        <w:rPr>
+          <w:lang w:val="es-ES"/>
+        </w:rPr>
+        <w:t xml:space="preserve"> no salga del </w:t>
+      </w:r>
+      <w:proofErr w:type="spellStart"/>
+      <w:r>
+        <w:rPr>
+          <w:lang w:val="es-ES"/>
+        </w:rPr>
+        <w:t>dojo</w:t>
+      </w:r>
+      <w:proofErr w:type="spellEnd"/>
+      <w:r>
+        <w:rPr>
+          <w:lang w:val="es-ES"/>
+        </w:rPr>
+        <w:t xml:space="preserve"> este cuenta con dos estados IR_BLANCO e IR_NEGRO </w:t>
+      </w:r>
+      <w:r>
+        <w:rPr>
+          <w:lang w:val="es-ES"/>
+        </w:rPr>
+        <w:t xml:space="preserve">y luego está el proceso que selecciona la velocidad del motor este tiene tres estados que giran con las manecillas del reloj  y cada estado cuenta con una velocidad distinta y otros 3 en contra de las manecillas del reloj y cada uno también con una velocidad distinta y luego está el estado de stop que detiene los motores </w:t>
+      </w:r>
+    </w:p>
+    <w:p>
+      <w:pPr>
+        <w:rPr>
+          <w:lang w:val="es-ES"/>
+        </w:rPr>
+      </w:pPr>
+      <w:r>
+        <w:rPr>
+          <w:lang w:val="es-ES"/>
+        </w:rPr>
+        <w:t xml:space="preserve">En el proceso de localización se selecciona la velocidad a la que debe girar cada motor y su dirección </w:t>
+      </w:r>
+    </w:p>
+    <w:p>
+      <w:pPr>
+        <w:rPr>
+          <w:lang w:val="es-ES"/>
+        </w:rPr>
+      </w:pPr>
+      <w:r>
+        <w:rPr>
+          <w:lang w:val="es-ES"/>
+        </w:rPr>
+        <w:t>Y por último está el proceso del sensor de proximidad que vigila si hay un objetivo para atacar.</w:t>
+      </w:r>
+    </w:p>
+    <w:p>
+      <w:pPr>
+        <w:rPr>
+          <w:lang w:val="es-ES"/>
+        </w:rPr>
+      </w:pPr>
+    </w:p>
+    <w:p>
+      <w:pPr>
+        <w:rPr>
+          <w:lang w:val="es-ES"/>
+        </w:rPr>
+      </w:pPr>
+      <w:r>
+        <w:rPr>
+          <w:lang w:val="es-ES"/>
+        </w:rPr>
+        <w:t xml:space="preserve">Los costos del </w:t>
+      </w:r>
+      <w:proofErr w:type="spellStart"/>
+      <w:r>
+        <w:rPr>
+          <w:lang w:val="es-ES"/>
+        </w:rPr>
+        <w:t>sumobot</w:t>
+      </w:r>
+      <w:proofErr w:type="spellEnd"/>
+      <w:r>
+        <w:rPr>
+          <w:lang w:val="es-ES"/>
+        </w:rPr>
+        <w:t xml:space="preserve"> fueron los siguientes:</w:t>
+      </w:r>
+    </w:p>
+    <w:p>
+      <w:pPr>
+        <w:rPr>
+          <w:lang w:val="es-ES"/>
+        </w:rPr>
+      </w:pPr>
+    </w:p>
+    <w:p>
+      <w:pPr>
+        <w:rPr>
+          <w:lang w:val="es-ES"/>
+        </w:rPr>
+      </w:pPr>
+      <w:r>
+        <w:rPr>
+          <w:lang w:val="es-ES"/>
+        </w:rPr>
+        <w:t>motores X3: c/u 15.000   total:45.000</w:t>
+      </w:r>
+    </w:p>
+    <w:p>
+      <w:pPr>
+        <w:rPr>
+          <w:lang w:val="es-ES"/>
+        </w:rPr>
+      </w:pPr>
+      <w:proofErr w:type="gramStart"/>
+      <w:r>
+        <w:rPr>
+          <w:lang w:val="es-ES"/>
+        </w:rPr>
+        <w:t>sensores infrarrojo</w:t>
+      </w:r>
+      <w:proofErr w:type="gramEnd"/>
+      <w:r>
+        <w:rPr>
+          <w:lang w:val="es-ES"/>
+        </w:rPr>
+        <w:t xml:space="preserve"> X4 con driver: c/u 24.000 total:24.000</w:t>
+      </w:r>
+    </w:p>
+    <w:p>
+      <w:pPr>
+        <w:rPr>
+          <w:lang w:val="es-ES"/>
+        </w:rPr>
+      </w:pPr>
+      <w:r>
+        <w:rPr>
+          <w:lang w:val="es-ES"/>
+        </w:rPr>
+        <w:t xml:space="preserve">sensor </w:t>
+      </w:r>
+      <w:proofErr w:type="spellStart"/>
+      <w:r>
+        <w:rPr>
+          <w:lang w:val="es-ES"/>
+        </w:rPr>
+        <w:t>sharp</w:t>
+      </w:r>
+      <w:proofErr w:type="spellEnd"/>
+      <w:r>
+        <w:rPr>
+          <w:lang w:val="es-ES"/>
+        </w:rPr>
+        <w:t xml:space="preserve"> infrarrojo: c/u 26.000 total:26.000</w:t>
+      </w:r>
+    </w:p>
+    <w:p>
+      <w:pPr>
+        <w:rPr>
+          <w:lang w:val="es-ES"/>
+        </w:rPr>
+      </w:pPr>
+      <w:r>
+        <w:rPr>
+          <w:lang w:val="es-ES"/>
+        </w:rPr>
+        <w:t>modulo puente H X1: c/u 10.000 total: 10.000</w:t>
+      </w:r>
+    </w:p>
+    <w:p>
+      <w:pPr>
+        <w:rPr>
+          <w:lang w:val="es-ES"/>
+        </w:rPr>
+      </w:pPr>
+      <w:r>
+        <w:rPr>
+          <w:lang w:val="es-ES"/>
+        </w:rPr>
+        <w:t>borneras X2: c/u 500 total:1.000</w:t>
+      </w:r>
+    </w:p>
+    <w:p>
+      <w:pPr>
+        <w:rPr>
+          <w:lang w:val="es-ES"/>
+        </w:rPr>
+      </w:pPr>
+      <w:r>
+        <w:rPr>
+          <w:lang w:val="es-ES"/>
+        </w:rPr>
+        <w:t>LM7805 X1: c/u 1.000 total:1.000</w:t>
+      </w:r>
+    </w:p>
+    <w:p>
+      <w:pPr>
+        <w:rPr>
+          <w:lang w:val="es-ES"/>
+        </w:rPr>
+      </w:pPr>
+      <w:proofErr w:type="spellStart"/>
+      <w:r>
+        <w:rPr>
+          <w:lang w:val="es-ES"/>
+        </w:rPr>
+        <w:t>bateria</w:t>
+      </w:r>
+      <w:proofErr w:type="spellEnd"/>
+      <w:r>
+        <w:rPr>
+          <w:lang w:val="es-ES"/>
+        </w:rPr>
+        <w:t xml:space="preserve"> </w:t>
+      </w:r>
+      <w:proofErr w:type="spellStart"/>
+      <w:r>
+        <w:rPr>
+          <w:lang w:val="es-ES"/>
+        </w:rPr>
+        <w:t>LiPo</w:t>
+      </w:r>
+      <w:proofErr w:type="spellEnd"/>
+      <w:r>
+        <w:rPr>
+          <w:lang w:val="es-ES"/>
+        </w:rPr>
+        <w:t xml:space="preserve"> de 2 celdas X1: c/u 44.000 total:44.000</w:t>
+      </w:r>
+    </w:p>
+    <w:p>
+      <w:pPr>
+        <w:rPr>
+          <w:lang w:val="es-ES"/>
+        </w:rPr>
+      </w:pPr>
+      <w:r>
+        <w:rPr>
+          <w:lang w:val="es-ES"/>
+        </w:rPr>
+        <w:t>capacitores X3: c/u 200 total:600</w:t>
+      </w:r>
+    </w:p>
+    <w:p>
+      <w:pPr>
+        <w:rPr>
+          <w:lang w:val="es-ES"/>
+        </w:rPr>
+      </w:pPr>
+      <w:r>
+        <w:rPr>
+          <w:lang w:val="es-ES"/>
+        </w:rPr>
+        <w:t>74N04 X1: c/u 600 total:600</w:t>
+      </w:r>
+    </w:p>
+    <w:p>
+      <w:pPr>
+        <w:rPr>
+          <w:lang w:val="es-ES"/>
+        </w:rPr>
+      </w:pPr>
+      <w:r>
+        <w:rPr>
+          <w:lang w:val="es-ES"/>
+        </w:rPr>
+        <w:t>resistencias X5: total:500</w:t>
+      </w:r>
+    </w:p>
+    <w:p>
+      <w:pPr>
+        <w:rPr>
+          <w:lang w:val="es-ES"/>
+        </w:rPr>
+      </w:pPr>
+      <w:r>
+        <w:rPr>
+          <w:lang w:val="es-ES"/>
+        </w:rPr>
+        <w:t>tornillos X4: total:1000</w:t>
+      </w:r>
+    </w:p>
+    <w:p>
+      <w:pPr>
+        <w:rPr>
+          <w:lang w:val="es-ES"/>
+        </w:rPr>
+      </w:pPr>
+      <w:r>
+        <w:rPr>
+          <w:lang w:val="es-ES"/>
+        </w:rPr>
+        <w:t>par de ruedas X1: total:35.000</w:t>
+      </w:r>
+    </w:p>
+    <w:p>
+      <w:pPr>
+        <w:rPr>
+          <w:lang w:val="es-ES"/>
+        </w:rPr>
+      </w:pPr>
+      <w:r>
+        <w:rPr>
+          <w:lang w:val="es-ES"/>
+        </w:rPr>
+        <w:t xml:space="preserve">paquete de </w:t>
+      </w:r>
+      <w:proofErr w:type="spellStart"/>
+      <w:r>
+        <w:rPr>
+          <w:lang w:val="es-ES"/>
+        </w:rPr>
+        <w:t>jumpers</w:t>
+      </w:r>
+      <w:proofErr w:type="spellEnd"/>
+      <w:r>
+        <w:rPr>
+          <w:lang w:val="es-ES"/>
+        </w:rPr>
+        <w:t xml:space="preserve"> X1: total:6.000</w:t>
+      </w:r>
+    </w:p>
+    <w:p>
+      <w:pPr>
+        <w:rPr>
+          <w:lang w:val="es-ES"/>
+        </w:rPr>
+      </w:pPr>
+    </w:p>
+    <w:p>
+      <w:pPr>
+        <w:rPr>
+          <w:lang w:val="es-ES"/>
+        </w:rPr>
+      </w:pPr>
+      <w:r>
+        <w:rPr>
+          <w:lang w:val="es-ES"/>
+        </w:rPr>
+        <w:t>TOTAL: 194.700</w:t>
+      </w:r>
+    </w:p>
+    <w:p>
+      <w:pPr>
+        <w:pStyle w:val="Ttulo1"/>
+        <w:rPr>
+          <w:lang w:val="es-ES"/>
+        </w:rPr>
+      </w:pPr>
+      <w:r>
+        <w:rPr>
+          <w:lang w:val="es-ES"/>
+        </w:rPr>
+        <w:lastRenderedPageBreak/>
+        <w:t xml:space="preserve">CONCLUSIONES </w:t>
+      </w:r>
+    </w:p>
+    <w:p>
+      <w:pPr>
+        <w:rPr>
+          <w:lang w:val="es-ES"/>
+        </w:rPr>
+      </w:pPr>
+      <w:r>
+        <w:rPr>
+          <w:lang w:val="es-ES"/>
+        </w:rPr>
+        <w:t xml:space="preserve">Es complicado el encontrar el rival ya que con el sensor </w:t>
       </w:r>
       <w:r>
         <w:rPr>
@@ -1971,7 +2672,117 @@
         <w:rPr>
           <w:lang w:val="es-ES"/>
         </w:rPr>
-        <w:t xml:space="preserve"> en donde este ubica al rival a atacar </w:t>
+        <w:t xml:space="preserve"> se tiene una vista </w:t>
+      </w:r>
+      <w:r>
+        <w:rPr>
+          <w:lang w:val="es-ES"/>
+        </w:rPr>
+        <w:t>muy limitada</w:t>
+      </w:r>
+      <w:r>
+        <w:rPr>
+          <w:lang w:val="es-ES"/>
+        </w:rPr>
+        <w:t xml:space="preserve"> para solucionar se puso </w:t>
+      </w:r>
+      <w:r>
+        <w:rPr>
+          <w:lang w:val="es-ES"/>
+        </w:rPr>
+        <w:t>al robot</w:t>
+      </w:r>
+      <w:r>
+        <w:rPr>
+          <w:lang w:val="es-ES"/>
+        </w:rPr>
+        <w:t xml:space="preserve"> a girar hasta encontrar al rival.</w:t>
+      </w:r>
+    </w:p>
+    <w:p>
+      <w:pPr>
+        <w:rPr>
+          <w:lang w:val="es-ES"/>
+        </w:rPr>
+      </w:pPr>
+    </w:p>
+    <w:p>
+      <w:pPr>
+        <w:rPr>
+          <w:lang w:val="es-ES"/>
+        </w:rPr>
+      </w:pPr>
+      <w:r>
+        <w:rPr>
+          <w:lang w:val="es-ES"/>
+        </w:rPr>
+        <w:t>A la hora de encontrar y empezar a l</w:t>
+      </w:r>
+      <w:r>
+        <w:rPr>
+          <w:lang w:val="es-ES"/>
+        </w:rPr>
+        <w:t>uchar se debe incrementar el PWM</w:t>
+      </w:r>
+      <w:r>
+        <w:rPr>
+          <w:lang w:val="es-ES"/>
+        </w:rPr>
+        <w:t xml:space="preserve"> progresivamente para tener un buen arranque.</w:t>
+      </w:r>
+    </w:p>
+    <w:p>
+      <w:pPr>
+        <w:rPr>
+          <w:lang w:val="es-ES"/>
+        </w:rPr>
+      </w:pPr>
+    </w:p>
+    <w:p>
+      <w:pPr>
+        <w:rPr>
+          <w:lang w:val="es-ES"/>
+        </w:rPr>
+      </w:pPr>
+      <w:r>
+        <w:rPr>
+          <w:lang w:val="es-ES"/>
+        </w:rPr>
+        <w:t xml:space="preserve">Resulto de gran facilidad y utilidad realizar la programación por medio de las máquinas de estado puesto que era más fácil entender y realizar la programación por medio de los posibles estados que presentaría el </w:t>
+      </w:r>
+      <w:proofErr w:type="spellStart"/>
+      <w:r>
+        <w:rPr>
+          <w:lang w:val="es-ES"/>
+        </w:rPr>
+        <w:t>sumobot</w:t>
+      </w:r>
+      <w:proofErr w:type="spellEnd"/>
+      <w:r>
+        <w:rPr>
+          <w:lang w:val="es-ES"/>
+        </w:rPr>
+        <w:t>.</w:t>
+      </w:r>
+    </w:p>
+    <w:p>
+      <w:pPr>
+        <w:rPr>
+          <w:lang w:val="es-ES"/>
+        </w:rPr>
+      </w:pPr>
+    </w:p>
+    <w:p>
+      <w:pPr>
+        <w:rPr>
+          <w:lang w:val="es-ES"/>
+        </w:rPr>
+      </w:pPr>
+      <w:r>
+        <w:rPr>
+          <w:lang w:val="es-ES"/>
+        </w:rPr>
+        <w:t>Hubo problemas con el ambiente ya que se usaron sensores de infrarrojo y la luz creaba una interferencia para solucionar esto se usó un material adhesivo oscuro.</w:t>
       </w:r>
       <w:bookmarkStart w:id="0" w:name="_GoBack"/>
       <w:bookmarkEnd w:id="0"/>
@@ -1985,114 +2796,10 @@
     </w:p>
     <w:p>
       <w:pPr>
-        <w:pStyle w:val="Ttulo1"/>
-        <w:rPr>
-          <w:lang w:val="es-ES"/>
-        </w:rPr>
-      </w:pPr>
-      <w:r>
-        <w:rPr>
-          <w:lang w:val="es-ES"/>
-        </w:rPr>
-        <w:t xml:space="preserve">CONCLUSIONES </w:t>
-      </w:r>
-    </w:p>
-    <w:p>
-      <w:pPr>
-        <w:rPr>
-          <w:lang w:val="es-ES"/>
-        </w:rPr>
-      </w:pPr>
-      <w:r>
-        <w:rPr>
-          <w:lang w:val="es-ES"/>
-        </w:rPr>
-        <w:t xml:space="preserve">Es complicado el encontrar el rival ya que con el sensor </w:t>
-      </w:r>
-      <w:r>
-        <w:rPr>
-          <w:lang w:val="es-ES"/>
-        </w:rPr>
-        <w:t>E18d80nk</w:t>
-      </w:r>
-      <w:r>
-        <w:rPr>
-          <w:lang w:val="es-ES"/>
-        </w:rPr>
-        <w:t xml:space="preserve"> se tiene una vista </w:t>
-      </w:r>
-      <w:r>
-        <w:rPr>
-          <w:lang w:val="es-ES"/>
-        </w:rPr>
-        <w:t>muy limitada</w:t>
-      </w:r>
-      <w:r>
-        <w:rPr>
-          <w:lang w:val="es-ES"/>
-        </w:rPr>
-        <w:t xml:space="preserve"> para solucionar se puso </w:t>
-      </w:r>
-      <w:r>
-        <w:rPr>
-          <w:lang w:val="es-ES"/>
-        </w:rPr>
-        <w:t>al robot</w:t>
-      </w:r>
-      <w:r>
-        <w:rPr>
-          <w:lang w:val="es-ES"/>
-        </w:rPr>
-        <w:t xml:space="preserve"> a girar hasta encontrar al rival.</w:t>
-      </w:r>
-    </w:p>
-    <w:p>
-      <w:pPr>
-        <w:rPr>
-          <w:lang w:val="es-ES"/>
-        </w:rPr>
-      </w:pPr>
-      <w:r>
-        <w:rPr>
-          <w:lang w:val="es-ES"/>
-        </w:rPr>
-        <w:t>A la hora de encontrar y empezar a luchar se debe incrementar el pwm progresivamente para tener un buen arranque.</w:t>
-      </w:r>
-    </w:p>
-    <w:p>
-      <w:pPr>
-        <w:rPr>
-          <w:lang w:val="es-ES"/>
-        </w:rPr>
-      </w:pPr>
-    </w:p>
-    <w:p>
-      <w:pPr>
-        <w:rPr>
-          <w:lang w:val="es-ES"/>
-        </w:rPr>
-      </w:pPr>
-    </w:p>
-    <w:p>
-      <w:pPr>
-        <w:rPr>
-          <w:lang w:val="es-ES"/>
-        </w:rPr>
-      </w:pPr>
-    </w:p>
-    <w:p>
-      <w:pPr>
-        <w:pStyle w:val="Ttulo1"/>
-        <w:rPr>
-          <w:lang w:val="es-ES"/>
-        </w:rPr>
-      </w:pPr>
-      <w:r>
-        <w:rPr>
-          <w:lang w:val="es-ES"/>
-        </w:rPr>
-        <w:t xml:space="preserve">REFERENCIAS </w:t>
-      </w:r>
+        <w:rPr>
+          <w:lang w:val="es-ES"/>
+        </w:rPr>
+      </w:pPr>
     </w:p>
     <w:p>
       <w:pPr>
@@ -2126,7 +2833,7 @@
       </w:pPr>
     </w:p>
     <w:sectPr>
-      <w:headerReference w:type="default" r:id="rId23"/>
+      <w:headerReference w:type="default" r:id="rId24"/>
       <w:pgSz w:w="12240" w:h="15840" w:code="1"/>
       <w:pgMar w:top="1008" w:right="936" w:bottom="1008" w:left="936" w:header="432" w:footer="432" w:gutter="0"/>
       <w:cols w:num="2" w:space="288"/>
@@ -2198,7 +2905,7 @@
       <w:rPr>
         <w:noProof/>
       </w:rPr>
-      <w:t>3</w:t>
+      <w:t>4</w:t>
     </w:r>
     <w:r>
       <w:rPr>
@@ -5031,7 +5738,6 @@
   <w:style w:type="character" w:default="1" w:styleId="Fuentedeprrafopredeter">
     <w:name w:val="Default Paragraph Font"/>
     <w:uiPriority w:val="1"/>
-    <w:semiHidden/>
     <w:unhideWhenUsed/>
   </w:style>
   <w:style w:type="table" w:default="1" w:styleId="Tablanormal">
@@ -6079,7 +6785,7 @@
 </file>
 
 <file path=customXml/itemProps1.xml><?xml version="1.0" encoding="utf-8"?>
-<ds:datastoreItem xmlns:ds="http://schemas.openxmlformats.org/officeDocument/2006/customXml" ds:itemID="{D85D9A4C-ADC4-4508-8C61-6E390A23DEC1}">
+<ds:datastoreItem xmlns:ds="http://schemas.openxmlformats.org/officeDocument/2006/customXml" ds:itemID="{3B8BDE00-DA06-459D-AF16-23952B8A6E8E}">
   <ds:schemaRefs>
     <ds:schemaRef ds:uri="http://schemas.openxmlformats.org/officeDocument/2006/bibliography"/>
   </ds:schemaRefs>

</xml_diff>